<commit_message>
handed in version 1 of question 1.
</commit_message>
<xml_diff>
--- a/Question 1.docx
+++ b/Question 1.docx
@@ -5,14 +5,22 @@
     <w:p>
       <w:pPr>
         <w:pStyle w:val="Title"/>
-      </w:pPr>
-      <w:r>
+        <w:spacing w:line="480" w:lineRule="auto"/>
+        <w:rPr>
+          <w:rFonts w:ascii="Arial" w:hAnsi="Arial" w:cs="Arial"/>
+        </w:rPr>
+      </w:pPr>
+      <w:r>
+        <w:rPr>
+          <w:rFonts w:ascii="Arial" w:hAnsi="Arial" w:cs="Arial"/>
+        </w:rPr>
         <w:t>Question 1</w:t>
       </w:r>
     </w:p>
     <w:p>
       <w:pPr>
         <w:pStyle w:val="Heading1"/>
+        <w:spacing w:line="480" w:lineRule="auto"/>
       </w:pPr>
       <w:r>
         <w:t>Q</w:t>
@@ -20,18 +28,33 @@
       <w:r>
         <w:t>uestion a)</w:t>
       </w:r>
-    </w:p>
-    <w:p>
-      <w:pPr>
+      <w:r>
+        <w:t xml:space="preserve"> </w:t>
+      </w:r>
+      <w:r>
+        <w:rPr>
+          <w:sz w:val="28"/>
+          <w:szCs w:val="28"/>
+        </w:rPr>
+        <w:t>Provide a box plot and two Q-Q plots for the given data</w:t>
+      </w:r>
+    </w:p>
+    <w:p>
+      <w:pPr>
+        <w:spacing w:line="480" w:lineRule="auto"/>
         <w:jc w:val="center"/>
-      </w:pPr>
-      <w:r>
-        <w:rPr>
+        <w:rPr>
+          <w:rFonts w:ascii="Arial" w:hAnsi="Arial" w:cs="Arial"/>
+        </w:rPr>
+      </w:pPr>
+      <w:r>
+        <w:rPr>
+          <w:rFonts w:ascii="Arial" w:hAnsi="Arial" w:cs="Arial"/>
           <w:noProof/>
         </w:rPr>
         <w:drawing>
-          <wp:inline distT="0" distB="0" distL="0" distR="0" wp14:anchorId="7CCC309B" wp14:editId="0B18ABDC">
-            <wp:extent cx="3857625" cy="2613029"/>
+          <wp:inline distT="0" distB="0" distL="0" distR="0" wp14:anchorId="7CCC309B" wp14:editId="56272136">
+            <wp:extent cx="3838575" cy="2600125"/>
             <wp:effectExtent l="0" t="0" r="0" b="0"/>
             <wp:docPr id="1" name="Picture 1" descr="C:\Users\comma\AppData\Local\Microsoft\Windows\INetCache\Content.Word\question 1a boxplott.png"/>
             <wp:cNvGraphicFramePr>
@@ -62,7 +85,7 @@
                   <pic:spPr bwMode="auto">
                     <a:xfrm>
                       <a:off x="0" y="0"/>
-                      <a:ext cx="3896723" cy="2639513"/>
+                      <a:ext cx="3889272" cy="2634466"/>
                     </a:xfrm>
                     <a:prstGeom prst="rect">
                       <a:avLst/>
@@ -81,22 +104,60 @@
     </w:p>
     <w:p>
       <w:pPr>
+        <w:spacing w:line="240" w:lineRule="auto"/>
         <w:jc w:val="center"/>
         <w:rPr>
+          <w:rFonts w:ascii="Arial" w:hAnsi="Arial" w:cs="Arial"/>
           <w:i/>
         </w:rPr>
       </w:pPr>
       <w:r>
         <w:rPr>
+          <w:rFonts w:ascii="Arial" w:hAnsi="Arial" w:cs="Arial"/>
           <w:i/>
         </w:rPr>
-        <w:t>Boxplot of Shoot Dry Mass vs Rice Variety</w:t>
-      </w:r>
-    </w:p>
-    <w:p>
-      <w:pPr>
+        <w:t>Boxplot of Shoot Dry Mass for both Rice Varieties</w:t>
+      </w:r>
+    </w:p>
+    <w:p>
+      <w:pPr>
+        <w:spacing w:line="240" w:lineRule="auto"/>
         <w:jc w:val="center"/>
         <w:rPr>
+          <w:rFonts w:ascii="Arial" w:hAnsi="Arial" w:cs="Arial"/>
+          <w:i/>
+        </w:rPr>
+      </w:pPr>
+      <w:hyperlink r:id="rId9" w:history="1">
+        <w:r>
+          <w:rPr>
+            <w:rStyle w:val="Hyperlink"/>
+            <w:rFonts w:ascii="Arial" w:hAnsi="Arial" w:cs="Arial"/>
+          </w:rPr>
+          <w:t>Full Si</w:t>
+        </w:r>
+        <w:r>
+          <w:rPr>
+            <w:rStyle w:val="Hyperlink"/>
+            <w:rFonts w:ascii="Arial" w:hAnsi="Arial" w:cs="Arial"/>
+          </w:rPr>
+          <w:t>z</w:t>
+        </w:r>
+        <w:r>
+          <w:rPr>
+            <w:rStyle w:val="Hyperlink"/>
+            <w:rFonts w:ascii="Arial" w:hAnsi="Arial" w:cs="Arial"/>
+          </w:rPr>
+          <w:t>e</w:t>
+        </w:r>
+      </w:hyperlink>
+    </w:p>
+    <w:p>
+      <w:pPr>
+        <w:spacing w:line="480" w:lineRule="auto"/>
+        <w:jc w:val="center"/>
+        <w:rPr>
+          <w:rFonts w:ascii="Arial" w:hAnsi="Arial" w:cs="Arial"/>
           <w:i/>
         </w:rPr>
       </w:pPr>
@@ -126,10 +187,15 @@
           </w:tcPr>
           <w:p>
             <w:pPr>
+              <w:spacing w:line="480" w:lineRule="auto"/>
               <w:jc w:val="center"/>
+              <w:rPr>
+                <w:rFonts w:ascii="Arial" w:hAnsi="Arial" w:cs="Arial"/>
+              </w:rPr>
             </w:pPr>
             <w:r>
               <w:rPr>
+                <w:rFonts w:ascii="Arial" w:hAnsi="Arial" w:cs="Arial"/>
                 <w:noProof/>
               </w:rPr>
               <w:drawing>
@@ -150,7 +216,7 @@
                           </pic:cNvPicPr>
                         </pic:nvPicPr>
                         <pic:blipFill>
-                          <a:blip r:embed="rId9">
+                          <a:blip r:embed="rId10">
                             <a:extLst>
                               <a:ext uri="{28A0092B-C50C-407E-A947-70E740481C1C}">
                                 <a14:useLocalDpi xmlns:a14="http://schemas.microsoft.com/office/drawing/2010/main" val="0"/>
@@ -189,10 +255,15 @@
           </w:tcPr>
           <w:p>
             <w:pPr>
+              <w:spacing w:line="480" w:lineRule="auto"/>
               <w:jc w:val="center"/>
+              <w:rPr>
+                <w:rFonts w:ascii="Arial" w:hAnsi="Arial" w:cs="Arial"/>
+              </w:rPr>
             </w:pPr>
             <w:r>
               <w:rPr>
+                <w:rFonts w:ascii="Arial" w:hAnsi="Arial" w:cs="Arial"/>
                 <w:noProof/>
               </w:rPr>
               <w:drawing>
@@ -213,7 +284,7 @@
                           </pic:cNvPicPr>
                         </pic:nvPicPr>
                         <pic:blipFill>
-                          <a:blip r:embed="rId10">
+                          <a:blip r:embed="rId11">
                             <a:extLst>
                               <a:ext uri="{28A0092B-C50C-407E-A947-70E740481C1C}">
                                 <a14:useLocalDpi xmlns:a14="http://schemas.microsoft.com/office/drawing/2010/main" val="0"/>
@@ -256,21 +327,42 @@
             <w:pPr>
               <w:jc w:val="center"/>
               <w:rPr>
+                <w:rFonts w:ascii="Arial" w:hAnsi="Arial" w:cs="Arial"/>
                 <w:i/>
               </w:rPr>
             </w:pPr>
             <w:r>
               <w:rPr>
+                <w:rFonts w:ascii="Arial" w:hAnsi="Arial" w:cs="Arial"/>
                 <w:i/>
               </w:rPr>
               <w:t xml:space="preserve">Q-Q Plot for </w:t>
             </w:r>
             <w:r>
               <w:rPr>
+                <w:rFonts w:ascii="Arial" w:hAnsi="Arial" w:cs="Arial"/>
                 <w:i/>
               </w:rPr>
               <w:t>wt</w:t>
             </w:r>
+          </w:p>
+          <w:p>
+            <w:pPr>
+              <w:jc w:val="center"/>
+              <w:rPr>
+                <w:rFonts w:ascii="Arial" w:hAnsi="Arial" w:cs="Arial"/>
+                <w:i/>
+              </w:rPr>
+            </w:pPr>
+            <w:hyperlink r:id="rId12" w:history="1">
+              <w:r>
+                <w:rPr>
+                  <w:rStyle w:val="Hyperlink"/>
+                  <w:rFonts w:ascii="Arial" w:hAnsi="Arial" w:cs="Arial"/>
+                </w:rPr>
+                <w:t>Full Size</w:t>
+              </w:r>
+            </w:hyperlink>
           </w:p>
         </w:tc>
         <w:tc>
@@ -281,182 +373,415 @@
             <w:pPr>
               <w:jc w:val="center"/>
               <w:rPr>
+                <w:rFonts w:ascii="Arial" w:hAnsi="Arial" w:cs="Arial"/>
                 <w:i/>
               </w:rPr>
             </w:pPr>
             <w:r>
               <w:rPr>
+                <w:rFonts w:ascii="Arial" w:hAnsi="Arial" w:cs="Arial"/>
                 <w:i/>
               </w:rPr>
               <w:t>Q-Q Plot for ANU843</w:t>
             </w:r>
           </w:p>
+          <w:p>
+            <w:pPr>
+              <w:jc w:val="center"/>
+              <w:rPr>
+                <w:rFonts w:ascii="Arial" w:hAnsi="Arial" w:cs="Arial"/>
+                <w:i/>
+              </w:rPr>
+            </w:pPr>
+            <w:hyperlink r:id="rId13" w:history="1">
+              <w:r>
+                <w:rPr>
+                  <w:rStyle w:val="Hyperlink"/>
+                  <w:rFonts w:ascii="Arial" w:hAnsi="Arial" w:cs="Arial"/>
+                </w:rPr>
+                <w:t>Full Size</w:t>
+              </w:r>
+            </w:hyperlink>
+          </w:p>
         </w:tc>
       </w:tr>
     </w:tbl>
-    <w:p/>
-    <w:p/>
-    <w:p/>
-    <w:p/>
-    <w:p/>
-    <w:p/>
+    <w:p>
+      <w:pPr>
+        <w:spacing w:line="480" w:lineRule="auto"/>
+        <w:rPr>
+          <w:rFonts w:ascii="Arial" w:hAnsi="Arial" w:cs="Arial"/>
+        </w:rPr>
+      </w:pPr>
+    </w:p>
+    <w:p>
+      <w:pPr>
+        <w:spacing w:line="480" w:lineRule="auto"/>
+        <w:rPr>
+          <w:rFonts w:ascii="Arial" w:hAnsi="Arial" w:cs="Arial"/>
+        </w:rPr>
+      </w:pPr>
+    </w:p>
     <w:p>
       <w:pPr>
         <w:pStyle w:val="Heading1"/>
+        <w:spacing w:line="480" w:lineRule="auto"/>
       </w:pPr>
       <w:r>
         <w:lastRenderedPageBreak/>
         <w:t>Question b)</w:t>
       </w:r>
       <w:r>
-        <w:t xml:space="preserve"> Are the t-procedures appropriate for these data?</w:t>
-      </w:r>
-    </w:p>
-    <w:p>
-      <w:r>
+        <w:t xml:space="preserve"> </w:t>
+      </w:r>
+      <w:r>
+        <w:rPr>
+          <w:sz w:val="28"/>
+          <w:szCs w:val="28"/>
+        </w:rPr>
+        <w:t>Are the t-procedures appropriate for these data?</w:t>
+      </w:r>
+    </w:p>
+    <w:p>
+      <w:pPr>
+        <w:spacing w:line="480" w:lineRule="auto"/>
+        <w:ind w:firstLine="720"/>
+        <w:rPr>
+          <w:rFonts w:ascii="Arial" w:hAnsi="Arial" w:cs="Arial"/>
+          <w:sz w:val="24"/>
+          <w:szCs w:val="24"/>
+        </w:rPr>
+      </w:pPr>
+      <w:r>
+        <w:rPr>
+          <w:rFonts w:ascii="Arial" w:hAnsi="Arial" w:cs="Arial"/>
+          <w:sz w:val="24"/>
+          <w:szCs w:val="24"/>
+        </w:rPr>
         <w:t>Yes</w:t>
       </w:r>
       <w:r>
+        <w:rPr>
+          <w:rFonts w:ascii="Arial" w:hAnsi="Arial" w:cs="Arial"/>
+          <w:sz w:val="24"/>
+          <w:szCs w:val="24"/>
+        </w:rPr>
         <w:t>,</w:t>
       </w:r>
       <w:r>
-        <w:t xml:space="preserve"> the t-procedures are appropriate for use on the given rice data above.</w:t>
-      </w:r>
-      <w:r>
+        <w:rPr>
+          <w:rFonts w:ascii="Arial" w:hAnsi="Arial" w:cs="Arial"/>
+          <w:sz w:val="24"/>
+          <w:szCs w:val="24"/>
+        </w:rPr>
+        <w:t xml:space="preserve"> the t-procedures are appropriat</w:t>
+      </w:r>
+      <w:r>
+        <w:rPr>
+          <w:rFonts w:ascii="Arial" w:hAnsi="Arial" w:cs="Arial"/>
+          <w:sz w:val="24"/>
+          <w:szCs w:val="24"/>
+        </w:rPr>
+        <w:t>e for use on the given rice data</w:t>
+      </w:r>
+      <w:r>
+        <w:rPr>
+          <w:rFonts w:ascii="Arial" w:hAnsi="Arial" w:cs="Arial"/>
+          <w:sz w:val="24"/>
+          <w:szCs w:val="24"/>
+        </w:rPr>
+        <w:t>.</w:t>
+      </w:r>
+      <w:r>
+        <w:rPr>
+          <w:rFonts w:ascii="Arial" w:hAnsi="Arial" w:cs="Arial"/>
+          <w:sz w:val="24"/>
+          <w:szCs w:val="24"/>
+        </w:rPr>
         <w:t xml:space="preserve"> The boxplots show the data to be reasonable normally distributed without any extreme outliers. The Q-Q plots show the data to </w:t>
       </w:r>
       <w:r>
+        <w:rPr>
+          <w:rFonts w:ascii="Arial" w:hAnsi="Arial" w:cs="Arial"/>
+          <w:sz w:val="24"/>
+          <w:szCs w:val="24"/>
+        </w:rPr>
         <w:t>fall on a linear Q-Q line reasonably well.</w:t>
       </w:r>
     </w:p>
-    <w:p/>
+    <w:p>
+      <w:pPr>
+        <w:spacing w:line="480" w:lineRule="auto"/>
+        <w:rPr>
+          <w:rFonts w:ascii="Arial" w:hAnsi="Arial" w:cs="Arial"/>
+          <w:sz w:val="24"/>
+          <w:szCs w:val="24"/>
+        </w:rPr>
+      </w:pPr>
+    </w:p>
     <w:p>
       <w:pPr>
         <w:pStyle w:val="Heading1"/>
+        <w:spacing w:line="480" w:lineRule="auto"/>
       </w:pPr>
       <w:r>
         <w:t xml:space="preserve">Question c) </w:t>
       </w:r>
       <w:r>
+        <w:rPr>
+          <w:sz w:val="28"/>
+          <w:szCs w:val="28"/>
+        </w:rPr>
         <w:t>Use the appropriate analysis method between Welch’s and pooled t-variance. P</w:t>
       </w:r>
       <w:r>
+        <w:rPr>
+          <w:sz w:val="28"/>
+          <w:szCs w:val="28"/>
+        </w:rPr>
         <w:t>rovide justification for the choice method of analysis as well as the results of the analysis</w:t>
       </w:r>
       <w:r>
+        <w:rPr>
+          <w:sz w:val="28"/>
+          <w:szCs w:val="28"/>
+        </w:rPr>
         <w:t>:</w:t>
       </w:r>
     </w:p>
     <w:p>
-      <w:r>
+      <w:pPr>
+        <w:spacing w:line="480" w:lineRule="auto"/>
+        <w:ind w:firstLine="720"/>
+        <w:rPr>
+          <w:rFonts w:ascii="Arial" w:hAnsi="Arial" w:cs="Arial"/>
+          <w:sz w:val="24"/>
+          <w:szCs w:val="24"/>
+        </w:rPr>
+      </w:pPr>
+      <w:r>
+        <w:rPr>
+          <w:rFonts w:ascii="Arial" w:hAnsi="Arial" w:cs="Arial"/>
+          <w:sz w:val="24"/>
+          <w:szCs w:val="24"/>
+        </w:rPr>
         <w:t xml:space="preserve">For these data, the </w:t>
       </w:r>
       <w:r>
+        <w:rPr>
+          <w:rFonts w:ascii="Arial" w:hAnsi="Arial" w:cs="Arial"/>
+          <w:sz w:val="24"/>
+          <w:szCs w:val="24"/>
+        </w:rPr>
         <w:t>Welch’s procedure</w:t>
       </w:r>
       <w:r>
+        <w:rPr>
+          <w:rFonts w:ascii="Arial" w:hAnsi="Arial" w:cs="Arial"/>
+          <w:sz w:val="24"/>
+          <w:szCs w:val="24"/>
+        </w:rPr>
         <w:t xml:space="preserve"> arguably </w:t>
       </w:r>
       <w:r>
+        <w:rPr>
+          <w:rFonts w:ascii="Arial" w:hAnsi="Arial" w:cs="Arial"/>
+          <w:sz w:val="24"/>
+          <w:szCs w:val="24"/>
+        </w:rPr>
         <w:t>makes</w:t>
       </w:r>
       <w:r>
+        <w:rPr>
+          <w:rFonts w:ascii="Arial" w:hAnsi="Arial" w:cs="Arial"/>
+          <w:sz w:val="24"/>
+          <w:szCs w:val="24"/>
+        </w:rPr>
         <w:t xml:space="preserve"> the most sense. </w:t>
       </w:r>
       <w:r>
+        <w:rPr>
+          <w:rFonts w:ascii="Arial" w:hAnsi="Arial" w:cs="Arial"/>
+          <w:sz w:val="24"/>
+          <w:szCs w:val="24"/>
+        </w:rPr>
         <w:t>Both sets are</w:t>
       </w:r>
       <w:r>
+        <w:rPr>
+          <w:rFonts w:ascii="Arial" w:hAnsi="Arial" w:cs="Arial"/>
+          <w:sz w:val="24"/>
+          <w:szCs w:val="24"/>
+        </w:rPr>
         <w:t xml:space="preserve"> normally distributed,</w:t>
       </w:r>
       <w:r>
+        <w:rPr>
+          <w:rFonts w:ascii="Arial" w:hAnsi="Arial" w:cs="Arial"/>
+          <w:sz w:val="24"/>
+          <w:szCs w:val="24"/>
+        </w:rPr>
         <w:t xml:space="preserve"> and the sample sizes are the same.</w:t>
       </w:r>
       <w:r>
+        <w:rPr>
+          <w:rFonts w:ascii="Arial" w:hAnsi="Arial" w:cs="Arial"/>
+          <w:sz w:val="24"/>
+          <w:szCs w:val="24"/>
+        </w:rPr>
         <w:t xml:space="preserve"> </w:t>
       </w:r>
       <w:r>
+        <w:rPr>
+          <w:rFonts w:ascii="Arial" w:hAnsi="Arial" w:cs="Arial"/>
+          <w:sz w:val="24"/>
+          <w:szCs w:val="24"/>
+        </w:rPr>
         <w:t>However,</w:t>
       </w:r>
       <w:r>
+        <w:rPr>
+          <w:rFonts w:ascii="Arial" w:hAnsi="Arial" w:cs="Arial"/>
+          <w:sz w:val="24"/>
+          <w:szCs w:val="24"/>
+        </w:rPr>
         <w:t xml:space="preserve"> </w:t>
       </w:r>
       <w:r>
+        <w:rPr>
+          <w:rFonts w:ascii="Arial" w:hAnsi="Arial" w:cs="Arial"/>
+          <w:sz w:val="24"/>
+          <w:szCs w:val="24"/>
+        </w:rPr>
         <w:t xml:space="preserve">the </w:t>
       </w:r>
       <w:r>
+        <w:rPr>
+          <w:rFonts w:ascii="Arial" w:hAnsi="Arial" w:cs="Arial"/>
+          <w:sz w:val="24"/>
+          <w:szCs w:val="24"/>
+        </w:rPr>
         <w:t>variances</w:t>
       </w:r>
       <w:r>
+        <w:rPr>
+          <w:rFonts w:ascii="Arial" w:hAnsi="Arial" w:cs="Arial"/>
+          <w:sz w:val="24"/>
+          <w:szCs w:val="24"/>
+        </w:rPr>
         <w:t xml:space="preserve"> </w:t>
       </w:r>
       <w:r>
+        <w:rPr>
+          <w:rFonts w:ascii="Arial" w:hAnsi="Arial" w:cs="Arial"/>
+          <w:sz w:val="24"/>
+          <w:szCs w:val="24"/>
+        </w:rPr>
         <w:t>of the two sets are different</w:t>
       </w:r>
       <w:r>
+        <w:rPr>
+          <w:rFonts w:ascii="Arial" w:hAnsi="Arial" w:cs="Arial"/>
+          <w:sz w:val="24"/>
+          <w:szCs w:val="24"/>
+        </w:rPr>
         <w:t xml:space="preserve"> to within a significant margin. Since all the assumptions of the Welch procedure are satisfied, the Welch procedure will provide a good approximation, while</w:t>
       </w:r>
       <w:r>
+        <w:rPr>
+          <w:rFonts w:ascii="Arial" w:hAnsi="Arial" w:cs="Arial"/>
+          <w:sz w:val="24"/>
+          <w:szCs w:val="24"/>
+        </w:rPr>
         <w:t xml:space="preserve"> because of the difference in variance,</w:t>
       </w:r>
       <w:r>
+        <w:rPr>
+          <w:rFonts w:ascii="Arial" w:hAnsi="Arial" w:cs="Arial"/>
+          <w:sz w:val="24"/>
+          <w:szCs w:val="24"/>
+        </w:rPr>
         <w:t xml:space="preserve"> the pooled t-variance method may not. </w:t>
       </w:r>
       <w:r>
+        <w:rPr>
+          <w:rFonts w:ascii="Arial" w:hAnsi="Arial" w:cs="Arial"/>
+          <w:sz w:val="24"/>
+          <w:szCs w:val="24"/>
+        </w:rPr>
         <w:t>To stay on the safe side, I will choose the Welch method.</w:t>
       </w:r>
     </w:p>
     <w:p>
       <w:pPr>
+        <w:spacing w:line="480" w:lineRule="auto"/>
         <w:rPr>
           <w:b/>
+          <w:sz w:val="24"/>
+          <w:szCs w:val="24"/>
         </w:rPr>
       </w:pPr>
       <w:r>
         <w:rPr>
           <w:b/>
+          <w:sz w:val="24"/>
+          <w:szCs w:val="24"/>
         </w:rPr>
         <w:t>Using the</w:t>
       </w:r>
       <w:r>
         <w:rPr>
           <w:b/>
+          <w:sz w:val="24"/>
+          <w:szCs w:val="24"/>
         </w:rPr>
         <w:t xml:space="preserve"> </w:t>
       </w:r>
       <w:r>
         <w:rPr>
           <w:b/>
+          <w:sz w:val="24"/>
+          <w:szCs w:val="24"/>
         </w:rPr>
         <w:t>Welch</w:t>
       </w:r>
       <w:r>
         <w:rPr>
           <w:b/>
+          <w:sz w:val="24"/>
+          <w:szCs w:val="24"/>
         </w:rPr>
         <w:t xml:space="preserve"> </w:t>
       </w:r>
       <w:r>
         <w:rPr>
           <w:b/>
+          <w:sz w:val="24"/>
+          <w:szCs w:val="24"/>
         </w:rPr>
         <w:t>un-pooled</w:t>
       </w:r>
       <w:r>
         <w:rPr>
           <w:b/>
+          <w:sz w:val="24"/>
+          <w:szCs w:val="24"/>
         </w:rPr>
         <w:t xml:space="preserve"> t-variance procedure </w:t>
       </w:r>
       <w:r>
         <w:rPr>
           <w:b/>
+          <w:sz w:val="24"/>
+          <w:szCs w:val="24"/>
         </w:rPr>
         <w:t>in</w:t>
       </w:r>
       <w:r>
         <w:rPr>
           <w:b/>
+          <w:sz w:val="24"/>
+          <w:szCs w:val="24"/>
         </w:rPr>
         <w:t xml:space="preserve"> R yields the following results:</w:t>
       </w:r>
@@ -466,16 +791,24 @@
         <w:pStyle w:val="HTMLPreformatted"/>
         <w:shd w:val="clear" w:color="auto" w:fill="FFFFFF"/>
         <w:wordWrap w:val="0"/>
-        <w:spacing w:line="225" w:lineRule="atLeast"/>
+        <w:spacing w:line="480" w:lineRule="auto"/>
         <w:rPr>
           <w:rFonts w:ascii="Lucida Console" w:hAnsi="Lucida Console"/>
           <w:color w:val="000000"/>
         </w:rPr>
       </w:pPr>
       <w:r>
+        <w:rPr>
+          <w:sz w:val="24"/>
+          <w:szCs w:val="24"/>
+        </w:rPr>
         <w:t xml:space="preserve"> </w:t>
       </w:r>
       <w:r>
+        <w:rPr>
+          <w:sz w:val="24"/>
+          <w:szCs w:val="24"/>
+        </w:rPr>
         <w:t xml:space="preserve"> </w:t>
       </w:r>
       <w:r>
@@ -509,7 +842,7 @@
           <w:tab w:val="left" w:pos="14656"/>
         </w:tabs>
         <w:wordWrap w:val="0"/>
-        <w:spacing w:after="0" w:line="225" w:lineRule="atLeast"/>
+        <w:spacing w:after="0" w:line="480" w:lineRule="auto"/>
         <w:rPr>
           <w:rFonts w:ascii="Lucida Console" w:eastAsia="Times New Roman" w:hAnsi="Lucida Console" w:cs="Courier New"/>
           <w:color w:val="000000"/>
@@ -540,7 +873,7 @@
           <w:tab w:val="left" w:pos="14656"/>
         </w:tabs>
         <w:wordWrap w:val="0"/>
-        <w:spacing w:after="0" w:line="225" w:lineRule="atLeast"/>
+        <w:spacing w:after="0" w:line="480" w:lineRule="auto"/>
         <w:rPr>
           <w:rFonts w:ascii="Lucida Console" w:eastAsia="Times New Roman" w:hAnsi="Lucida Console" w:cs="Courier New"/>
           <w:color w:val="000000"/>
@@ -580,7 +913,7 @@
           <w:tab w:val="left" w:pos="14656"/>
         </w:tabs>
         <w:wordWrap w:val="0"/>
-        <w:spacing w:after="0" w:line="225" w:lineRule="atLeast"/>
+        <w:spacing w:after="0" w:line="480" w:lineRule="auto"/>
         <w:rPr>
           <w:rFonts w:ascii="Lucida Console" w:eastAsia="Times New Roman" w:hAnsi="Lucida Console" w:cs="Courier New"/>
           <w:color w:val="000000"/>
@@ -620,7 +953,7 @@
           <w:tab w:val="left" w:pos="14656"/>
         </w:tabs>
         <w:wordWrap w:val="0"/>
-        <w:spacing w:after="0" w:line="225" w:lineRule="atLeast"/>
+        <w:spacing w:after="0" w:line="480" w:lineRule="auto"/>
         <w:rPr>
           <w:rFonts w:ascii="Lucida Console" w:eastAsia="Times New Roman" w:hAnsi="Lucida Console" w:cs="Courier New"/>
           <w:color w:val="000000"/>
@@ -660,7 +993,7 @@
           <w:tab w:val="left" w:pos="14656"/>
         </w:tabs>
         <w:wordWrap w:val="0"/>
-        <w:spacing w:after="0" w:line="225" w:lineRule="atLeast"/>
+        <w:spacing w:after="0" w:line="480" w:lineRule="auto"/>
         <w:rPr>
           <w:rFonts w:ascii="Lucida Console" w:eastAsia="Times New Roman" w:hAnsi="Lucida Console" w:cs="Courier New"/>
           <w:color w:val="000000"/>
@@ -700,7 +1033,7 @@
           <w:tab w:val="left" w:pos="14656"/>
         </w:tabs>
         <w:wordWrap w:val="0"/>
-        <w:spacing w:after="0" w:line="225" w:lineRule="atLeast"/>
+        <w:spacing w:after="0" w:line="480" w:lineRule="auto"/>
         <w:rPr>
           <w:rFonts w:ascii="Lucida Console" w:eastAsia="Times New Roman" w:hAnsi="Lucida Console" w:cs="Courier New"/>
           <w:color w:val="000000"/>
@@ -740,7 +1073,7 @@
           <w:tab w:val="left" w:pos="14656"/>
         </w:tabs>
         <w:wordWrap w:val="0"/>
-        <w:spacing w:after="0" w:line="225" w:lineRule="atLeast"/>
+        <w:spacing w:after="0" w:line="480" w:lineRule="auto"/>
         <w:rPr>
           <w:rFonts w:ascii="Lucida Console" w:eastAsia="Times New Roman" w:hAnsi="Lucida Console" w:cs="Courier New"/>
           <w:color w:val="000000"/>
@@ -780,7 +1113,7 @@
           <w:tab w:val="left" w:pos="14656"/>
         </w:tabs>
         <w:wordWrap w:val="0"/>
-        <w:spacing w:after="0" w:line="225" w:lineRule="atLeast"/>
+        <w:spacing w:after="0" w:line="480" w:lineRule="auto"/>
         <w:rPr>
           <w:rFonts w:ascii="Lucida Console" w:eastAsia="Times New Roman" w:hAnsi="Lucida Console" w:cs="Courier New"/>
           <w:color w:val="000000"/>
@@ -795,6 +1128,7 @@
           <w:sz w:val="20"/>
           <w:szCs w:val="20"/>
         </w:rPr>
+        <w:lastRenderedPageBreak/>
         <w:t xml:space="preserve">mean of x mean of y </w:t>
       </w:r>
     </w:p>
@@ -820,7 +1154,7 @@
           <w:tab w:val="left" w:pos="14656"/>
         </w:tabs>
         <w:wordWrap w:val="0"/>
-        <w:spacing w:after="0" w:line="225" w:lineRule="atLeast"/>
+        <w:spacing w:after="0" w:line="480" w:lineRule="auto"/>
         <w:rPr>
           <w:rFonts w:ascii="Lucida Console" w:eastAsia="Times New Roman" w:hAnsi="Lucida Console" w:cs="Courier New"/>
           <w:color w:val="000000"/>
@@ -838,305 +1172,518 @@
         <w:t xml:space="preserve"> 77.30556  41.80556 </w:t>
       </w:r>
     </w:p>
-    <w:p/>
+    <w:p>
+      <w:pPr>
+        <w:spacing w:line="480" w:lineRule="auto"/>
+      </w:pPr>
+    </w:p>
     <w:p>
       <w:pPr>
         <w:pStyle w:val="Heading1"/>
+        <w:spacing w:line="480" w:lineRule="auto"/>
       </w:pPr>
       <w:r>
         <w:t>Question d)</w:t>
       </w:r>
       <w:r>
-        <w:t xml:space="preserve"> Provide the null and alternative hypotheses</w:t>
-      </w:r>
-      <w:r>
+        <w:t xml:space="preserve"> </w:t>
+      </w:r>
+      <w:r>
+        <w:rPr>
+          <w:sz w:val="28"/>
+          <w:szCs w:val="28"/>
+        </w:rPr>
+        <w:t>Provide the null and alternative hypotheses</w:t>
+      </w:r>
+      <w:r>
+        <w:rPr>
+          <w:sz w:val="28"/>
+          <w:szCs w:val="28"/>
+        </w:rPr>
         <w:t>, test statistic, p-value, and conclusion</w:t>
       </w:r>
       <w:r>
+        <w:rPr>
+          <w:sz w:val="28"/>
+          <w:szCs w:val="28"/>
+        </w:rPr>
         <w:t xml:space="preserve">. </w:t>
       </w:r>
     </w:p>
     <w:p>
-      <w:r>
-        <w:rPr>
+      <w:pPr>
+        <w:spacing w:line="480" w:lineRule="auto"/>
+        <w:rPr>
+          <w:rFonts w:ascii="Arial" w:hAnsi="Arial" w:cs="Arial"/>
+          <w:sz w:val="24"/>
+          <w:szCs w:val="24"/>
+        </w:rPr>
+      </w:pPr>
+      <w:r>
+        <w:rPr>
+          <w:rFonts w:ascii="Arial" w:hAnsi="Arial" w:cs="Arial"/>
           <w:b/>
+          <w:sz w:val="24"/>
+          <w:szCs w:val="24"/>
         </w:rPr>
         <w:t>Hypothesis:</w:t>
       </w:r>
       <w:r>
+        <w:rPr>
+          <w:rFonts w:ascii="Arial" w:hAnsi="Arial" w:cs="Arial"/>
+          <w:sz w:val="24"/>
+          <w:szCs w:val="24"/>
+        </w:rPr>
         <w:t xml:space="preserve"> </w:t>
       </w:r>
     </w:p>
     <w:p>
       <w:pPr>
+        <w:spacing w:line="480" w:lineRule="auto"/>
         <w:ind w:left="720"/>
-      </w:pPr>
-      <w:r>
+        <w:rPr>
+          <w:rFonts w:ascii="Arial" w:hAnsi="Arial" w:cs="Arial"/>
+          <w:sz w:val="24"/>
+          <w:szCs w:val="24"/>
+        </w:rPr>
+      </w:pPr>
+      <w:r>
+        <w:rPr>
+          <w:rFonts w:ascii="Arial" w:hAnsi="Arial" w:cs="Arial"/>
+          <w:sz w:val="24"/>
+          <w:szCs w:val="24"/>
+        </w:rPr>
         <w:t>H</w:t>
       </w:r>
       <w:r>
         <w:rPr>
+          <w:rFonts w:ascii="Arial" w:hAnsi="Arial" w:cs="Arial"/>
+          <w:sz w:val="24"/>
+          <w:szCs w:val="24"/>
           <w:vertAlign w:val="subscript"/>
         </w:rPr>
         <w:t>0</w:t>
       </w:r>
       <w:r>
+        <w:rPr>
+          <w:rFonts w:ascii="Arial" w:hAnsi="Arial" w:cs="Arial"/>
+          <w:sz w:val="24"/>
+          <w:szCs w:val="24"/>
+        </w:rPr>
         <w:t>:</w:t>
       </w:r>
       <w:r>
         <w:rPr>
-          <w:rFonts w:cstheme="minorHAnsi"/>
+          <w:rFonts w:ascii="Arial" w:hAnsi="Arial" w:cs="Arial"/>
+          <w:sz w:val="24"/>
+          <w:szCs w:val="24"/>
         </w:rPr>
         <w:t xml:space="preserve"> </w:t>
       </w:r>
       <w:r>
         <w:rPr>
-          <w:rFonts w:cstheme="minorHAnsi"/>
+          <w:rFonts w:ascii="Arial" w:hAnsi="Arial" w:cs="Arial"/>
+          <w:sz w:val="24"/>
+          <w:szCs w:val="24"/>
         </w:rPr>
         <w:t>σ</w:t>
       </w:r>
       <w:r>
         <w:rPr>
-          <w:rFonts w:cstheme="minorHAnsi"/>
+          <w:rFonts w:ascii="Arial" w:hAnsi="Arial" w:cs="Arial"/>
+          <w:sz w:val="24"/>
+          <w:szCs w:val="24"/>
           <w:vertAlign w:val="subscript"/>
         </w:rPr>
         <w:t>1</w:t>
       </w:r>
       <w:r>
         <w:rPr>
+          <w:rFonts w:ascii="Arial" w:hAnsi="Arial" w:cs="Arial"/>
+          <w:sz w:val="24"/>
+          <w:szCs w:val="24"/>
           <w:vertAlign w:val="superscript"/>
         </w:rPr>
         <w:t>2</w:t>
       </w:r>
       <w:r>
+        <w:rPr>
+          <w:rFonts w:ascii="Arial" w:hAnsi="Arial" w:cs="Arial"/>
+          <w:sz w:val="24"/>
+          <w:szCs w:val="24"/>
+        </w:rPr>
         <w:t xml:space="preserve"> </w:t>
       </w:r>
       <w:r>
+        <w:rPr>
+          <w:rFonts w:ascii="Arial" w:hAnsi="Arial" w:cs="Arial"/>
+          <w:sz w:val="24"/>
+          <w:szCs w:val="24"/>
+        </w:rPr>
         <w:t xml:space="preserve">= </w:t>
       </w:r>
       <w:r>
         <w:rPr>
-          <w:rFonts w:cstheme="minorHAnsi"/>
+          <w:rFonts w:ascii="Arial" w:hAnsi="Arial" w:cs="Arial"/>
+          <w:sz w:val="24"/>
+          <w:szCs w:val="24"/>
         </w:rPr>
         <w:t>σ</w:t>
       </w:r>
       <w:r>
         <w:rPr>
-          <w:rFonts w:cstheme="minorHAnsi"/>
+          <w:rFonts w:ascii="Arial" w:hAnsi="Arial" w:cs="Arial"/>
+          <w:sz w:val="24"/>
+          <w:szCs w:val="24"/>
           <w:vertAlign w:val="subscript"/>
         </w:rPr>
         <w:t>2</w:t>
       </w:r>
       <w:r>
         <w:rPr>
+          <w:rFonts w:ascii="Arial" w:hAnsi="Arial" w:cs="Arial"/>
+          <w:sz w:val="24"/>
+          <w:szCs w:val="24"/>
           <w:vertAlign w:val="superscript"/>
         </w:rPr>
         <w:t>2</w:t>
       </w:r>
       <w:r>
         <w:rPr>
+          <w:rFonts w:ascii="Arial" w:hAnsi="Arial" w:cs="Arial"/>
+          <w:sz w:val="24"/>
+          <w:szCs w:val="24"/>
           <w:vertAlign w:val="superscript"/>
         </w:rPr>
         <w:t xml:space="preserve"> </w:t>
       </w:r>
       <w:r>
+        <w:rPr>
+          <w:rFonts w:ascii="Arial" w:hAnsi="Arial" w:cs="Arial"/>
+          <w:sz w:val="24"/>
+          <w:szCs w:val="24"/>
+        </w:rPr>
         <w:t>(</w:t>
       </w:r>
       <w:r>
+        <w:rPr>
+          <w:rFonts w:ascii="Arial" w:hAnsi="Arial" w:cs="Arial"/>
+          <w:sz w:val="24"/>
+          <w:szCs w:val="24"/>
+        </w:rPr>
         <w:t>The variance Shoot Dry Mass for the two varieties of rice is the same</w:t>
       </w:r>
       <w:r>
+        <w:rPr>
+          <w:rFonts w:ascii="Arial" w:hAnsi="Arial" w:cs="Arial"/>
+          <w:sz w:val="24"/>
+          <w:szCs w:val="24"/>
+        </w:rPr>
         <w:t>)</w:t>
       </w:r>
     </w:p>
     <w:p>
       <w:pPr>
+        <w:spacing w:line="480" w:lineRule="auto"/>
         <w:ind w:left="720"/>
-      </w:pPr>
-      <w:r>
+        <w:rPr>
+          <w:rFonts w:ascii="Arial" w:hAnsi="Arial" w:cs="Arial"/>
+          <w:sz w:val="24"/>
+          <w:szCs w:val="24"/>
+        </w:rPr>
+      </w:pPr>
+      <w:r>
+        <w:rPr>
+          <w:rFonts w:ascii="Arial" w:hAnsi="Arial" w:cs="Arial"/>
+          <w:sz w:val="24"/>
+          <w:szCs w:val="24"/>
+        </w:rPr>
         <w:t>H</w:t>
       </w:r>
       <w:r>
         <w:rPr>
+          <w:rFonts w:ascii="Arial" w:hAnsi="Arial" w:cs="Arial"/>
+          <w:sz w:val="24"/>
+          <w:szCs w:val="24"/>
           <w:vertAlign w:val="subscript"/>
         </w:rPr>
         <w:t>A</w:t>
       </w:r>
       <w:r>
+        <w:rPr>
+          <w:rFonts w:ascii="Arial" w:hAnsi="Arial" w:cs="Arial"/>
+          <w:sz w:val="24"/>
+          <w:szCs w:val="24"/>
+        </w:rPr>
         <w:t xml:space="preserve">: </w:t>
       </w:r>
       <w:r>
         <w:rPr>
-          <w:rFonts w:cstheme="minorHAnsi"/>
+          <w:rFonts w:ascii="Arial" w:hAnsi="Arial" w:cs="Arial"/>
+          <w:sz w:val="24"/>
+          <w:szCs w:val="24"/>
         </w:rPr>
         <w:t>σ</w:t>
       </w:r>
       <w:r>
         <w:rPr>
-          <w:rFonts w:cstheme="minorHAnsi"/>
+          <w:rFonts w:ascii="Arial" w:hAnsi="Arial" w:cs="Arial"/>
+          <w:sz w:val="24"/>
+          <w:szCs w:val="24"/>
           <w:vertAlign w:val="subscript"/>
         </w:rPr>
         <w:t>1</w:t>
       </w:r>
       <w:r>
         <w:rPr>
+          <w:rFonts w:ascii="Arial" w:hAnsi="Arial" w:cs="Arial"/>
+          <w:sz w:val="24"/>
+          <w:szCs w:val="24"/>
           <w:vertAlign w:val="superscript"/>
         </w:rPr>
         <w:t>2</w:t>
       </w:r>
       <w:r>
+        <w:rPr>
+          <w:rFonts w:ascii="Arial" w:hAnsi="Arial" w:cs="Arial"/>
+          <w:sz w:val="24"/>
+          <w:szCs w:val="24"/>
+        </w:rPr>
         <w:t xml:space="preserve"> </w:t>
       </w:r>
       <w:r>
         <w:rPr>
-          <w:rFonts w:ascii="Roboto" w:hAnsi="Roboto"/>
+          <w:rFonts w:ascii="Arial" w:hAnsi="Arial" w:cs="Arial"/>
           <w:color w:val="222222"/>
+          <w:sz w:val="24"/>
+          <w:szCs w:val="24"/>
           <w:shd w:val="clear" w:color="auto" w:fill="FFFFFF"/>
         </w:rPr>
         <w:t>≠</w:t>
       </w:r>
       <w:r>
+        <w:rPr>
+          <w:rFonts w:ascii="Arial" w:hAnsi="Arial" w:cs="Arial"/>
+          <w:sz w:val="24"/>
+          <w:szCs w:val="24"/>
+        </w:rPr>
+        <w:t xml:space="preserve"> σ</w:t>
+      </w:r>
+      <w:r>
+        <w:rPr>
+          <w:rFonts w:ascii="Arial" w:hAnsi="Arial" w:cs="Arial"/>
+          <w:sz w:val="24"/>
+          <w:szCs w:val="24"/>
+          <w:vertAlign w:val="subscript"/>
+        </w:rPr>
+        <w:t>2</w:t>
+      </w:r>
+      <w:r>
+        <w:rPr>
+          <w:rFonts w:ascii="Arial" w:hAnsi="Arial" w:cs="Arial"/>
+          <w:sz w:val="24"/>
+          <w:szCs w:val="24"/>
+          <w:vertAlign w:val="superscript"/>
+        </w:rPr>
+        <w:t>2</w:t>
+      </w:r>
+      <w:r>
+        <w:rPr>
+          <w:rFonts w:ascii="Arial" w:hAnsi="Arial" w:cs="Arial"/>
+          <w:sz w:val="24"/>
+          <w:szCs w:val="24"/>
+        </w:rPr>
         <w:t xml:space="preserve"> </w:t>
       </w:r>
       <w:r>
         <w:rPr>
-          <w:rFonts w:cstheme="minorHAnsi"/>
-        </w:rPr>
-        <w:t>σ</w:t>
-      </w:r>
-      <w:r>
-        <w:rPr>
-          <w:rFonts w:cstheme="minorHAnsi"/>
+          <w:rFonts w:ascii="Arial" w:hAnsi="Arial" w:cs="Arial"/>
+          <w:sz w:val="24"/>
+          <w:szCs w:val="24"/>
+        </w:rPr>
+        <w:t>(</w:t>
+      </w:r>
+      <w:r>
+        <w:rPr>
+          <w:rFonts w:ascii="Arial" w:hAnsi="Arial" w:cs="Arial"/>
+          <w:sz w:val="24"/>
+          <w:szCs w:val="24"/>
+        </w:rPr>
+        <w:t>The variance Shoot Dry Mass for t</w:t>
+      </w:r>
+      <w:r>
+        <w:rPr>
+          <w:rFonts w:ascii="Arial" w:hAnsi="Arial" w:cs="Arial"/>
+          <w:sz w:val="24"/>
+          <w:szCs w:val="24"/>
+        </w:rPr>
+        <w:t>he two varieties of rice is not the same</w:t>
+      </w:r>
+      <w:r>
+        <w:rPr>
+          <w:rFonts w:ascii="Arial" w:hAnsi="Arial" w:cs="Arial"/>
+          <w:sz w:val="24"/>
+          <w:szCs w:val="24"/>
+        </w:rPr>
+        <w:t>)</w:t>
+      </w:r>
+    </w:p>
+    <w:p>
+      <w:pPr>
+        <w:spacing w:line="480" w:lineRule="auto"/>
+        <w:rPr>
+          <w:rFonts w:ascii="Arial" w:hAnsi="Arial" w:cs="Arial"/>
+          <w:b/>
+          <w:sz w:val="24"/>
+          <w:szCs w:val="24"/>
+        </w:rPr>
+      </w:pPr>
+      <w:r>
+        <w:rPr>
+          <w:rFonts w:ascii="Arial" w:hAnsi="Arial" w:cs="Arial"/>
+          <w:b/>
+          <w:sz w:val="24"/>
+          <w:szCs w:val="24"/>
+        </w:rPr>
+        <w:t>Test Statistic:</w:t>
+      </w:r>
+    </w:p>
+    <w:p>
+      <w:pPr>
+        <w:spacing w:line="480" w:lineRule="auto"/>
+        <w:ind w:firstLine="720"/>
+        <w:rPr>
+          <w:rFonts w:ascii="Arial" w:hAnsi="Arial" w:cs="Arial"/>
+          <w:sz w:val="24"/>
+          <w:szCs w:val="24"/>
+          <w:u w:val="single"/>
+        </w:rPr>
+      </w:pPr>
+      <w:r>
+        <w:rPr>
+          <w:rFonts w:ascii="Arial" w:hAnsi="Arial" w:cs="Arial"/>
+          <w:sz w:val="24"/>
+          <w:szCs w:val="24"/>
+          <w:u w:val="single"/>
+        </w:rPr>
+        <w:t>t</w:t>
+      </w:r>
+      <w:r>
+        <w:rPr>
+          <w:rFonts w:ascii="Arial" w:hAnsi="Arial" w:cs="Arial"/>
+          <w:sz w:val="24"/>
+          <w:szCs w:val="24"/>
+          <w:u w:val="single"/>
+        </w:rPr>
+        <w:t xml:space="preserve"> = 4.7559</w:t>
+      </w:r>
+    </w:p>
+    <w:p>
+      <w:pPr>
+        <w:spacing w:line="480" w:lineRule="auto"/>
+        <w:ind w:firstLine="720"/>
+        <w:rPr>
+          <w:rFonts w:ascii="Arial" w:hAnsi="Arial" w:cs="Arial"/>
+          <w:sz w:val="24"/>
+          <w:szCs w:val="24"/>
+        </w:rPr>
+      </w:pPr>
+      <w:r>
+        <w:rPr>
+          <w:rFonts w:ascii="Arial" w:hAnsi="Arial" w:cs="Arial"/>
+          <w:sz w:val="24"/>
+          <w:szCs w:val="24"/>
+        </w:rPr>
+        <w:t xml:space="preserve">A test </w:t>
+      </w:r>
+      <w:r>
+        <w:rPr>
+          <w:rFonts w:ascii="Arial" w:hAnsi="Arial" w:cs="Arial"/>
+          <w:sz w:val="24"/>
+          <w:szCs w:val="24"/>
+        </w:rPr>
+        <w:t>statistic of 4.7559 is a very large value, suggesting there may</w:t>
+      </w:r>
+      <w:r>
+        <w:rPr>
+          <w:rFonts w:ascii="Arial" w:hAnsi="Arial" w:cs="Arial"/>
+          <w:sz w:val="24"/>
+          <w:szCs w:val="24"/>
+        </w:rPr>
+        <w:t xml:space="preserve"> be</w:t>
+      </w:r>
+      <w:r>
+        <w:rPr>
+          <w:rFonts w:ascii="Arial" w:hAnsi="Arial" w:cs="Arial"/>
+          <w:sz w:val="24"/>
+          <w:szCs w:val="24"/>
+        </w:rPr>
+        <w:t xml:space="preserve"> evidence against H</w:t>
+      </w:r>
+      <w:r>
+        <w:rPr>
+          <w:rFonts w:ascii="Arial" w:hAnsi="Arial" w:cs="Arial"/>
+          <w:sz w:val="24"/>
+          <w:szCs w:val="24"/>
           <w:vertAlign w:val="subscript"/>
         </w:rPr>
-        <w:t>2</w:t>
-      </w:r>
-      <w:r>
-        <w:rPr>
-          <w:vertAlign w:val="superscript"/>
-        </w:rPr>
-        <w:t>2</w:t>
-      </w:r>
-      <w:r>
-        <w:t xml:space="preserve"> </w:t>
-      </w:r>
-      <w:r>
-        <w:t>(</w:t>
-      </w:r>
-      <w:r>
-        <w:t>The variance Shoot Dry Mass for t</w:t>
-      </w:r>
-      <w:r>
-        <w:t>he two varieties of rice is not the same</w:t>
-      </w:r>
-      <w:r>
-        <w:t>)</w:t>
-      </w:r>
-    </w:p>
-    <w:p>
-      <w:pPr>
-        <w:rPr>
+        <w:t>0</w:t>
+      </w:r>
+      <w:r>
+        <w:rPr>
+          <w:rFonts w:ascii="Arial" w:hAnsi="Arial" w:cs="Arial"/>
+          <w:sz w:val="24"/>
+          <w:szCs w:val="24"/>
+        </w:rPr>
+        <w:t>.</w:t>
+      </w:r>
+    </w:p>
+    <w:p>
+      <w:pPr>
+        <w:spacing w:line="480" w:lineRule="auto"/>
+        <w:rPr>
+          <w:rFonts w:ascii="Arial" w:hAnsi="Arial" w:cs="Arial"/>
           <w:b/>
-        </w:rPr>
-      </w:pPr>
-      <w:r>
-        <w:rPr>
+          <w:sz w:val="24"/>
+          <w:szCs w:val="24"/>
+        </w:rPr>
+      </w:pPr>
+      <w:r>
+        <w:rPr>
+          <w:rFonts w:ascii="Arial" w:hAnsi="Arial" w:cs="Arial"/>
           <w:b/>
-        </w:rPr>
-        <w:t>Test Statistic:</w:t>
-      </w:r>
-    </w:p>
-    <w:p>
-      <w:pPr>
+          <w:sz w:val="24"/>
+          <w:szCs w:val="24"/>
+        </w:rPr>
+        <w:t>P-value:</w:t>
+      </w:r>
+    </w:p>
+    <w:p>
+      <w:pPr>
+        <w:spacing w:line="480" w:lineRule="auto"/>
         <w:ind w:firstLine="720"/>
         <w:rPr>
-          <w:u w:val="single"/>
-        </w:rPr>
-      </w:pPr>
-      <w:r>
-        <w:rPr>
-          <w:u w:val="single"/>
-        </w:rPr>
-        <w:t>t</w:t>
-      </w:r>
-      <w:r>
-        <w:rPr>
-          <w:u w:val="single"/>
-        </w:rPr>
-        <w:t xml:space="preserve"> = 4.7559</w:t>
-      </w:r>
-    </w:p>
-    <w:p>
-      <w:pPr>
-        <w:ind w:firstLine="720"/>
-      </w:pPr>
-      <w:r>
-        <w:t xml:space="preserve">A test </w:t>
-      </w:r>
-      <w:r>
-        <w:t>statistic of 4.7559 is a very large value, suggesting there may</w:t>
-      </w:r>
-      <w:r>
-        <w:t xml:space="preserve"> be</w:t>
-      </w:r>
-      <w:r>
-        <w:t xml:space="preserve"> evidence against H</w:t>
-      </w:r>
-      <w:r>
-        <w:rPr>
-          <w:vertAlign w:val="subscript"/>
-        </w:rPr>
-        <w:t>0</w:t>
-      </w:r>
-      <w:r>
-        <w:t>.</w:t>
-      </w:r>
-    </w:p>
-    <w:p>
-      <w:pPr>
-        <w:ind w:firstLine="720"/>
-      </w:pPr>
-    </w:p>
-    <w:p>
-      <w:pPr>
-        <w:ind w:firstLine="720"/>
-      </w:pPr>
-    </w:p>
-    <w:p>
-      <w:pPr>
-        <w:ind w:firstLine="720"/>
-      </w:pPr>
-    </w:p>
-    <w:p>
-      <w:pPr>
-        <w:rPr>
-          <w:b/>
-        </w:rPr>
-      </w:pPr>
-      <w:r>
-        <w:rPr>
-          <w:b/>
-        </w:rPr>
-        <w:lastRenderedPageBreak/>
-        <w:t>P-value:</w:t>
-      </w:r>
-    </w:p>
-    <w:p>
-      <w:pPr>
-        <w:ind w:firstLine="720"/>
-        <w:rPr>
+          <w:rFonts w:ascii="Arial" w:hAnsi="Arial" w:cs="Arial"/>
+          <w:sz w:val="24"/>
+          <w:szCs w:val="24"/>
           <w:u w:val="single"/>
           <w:vertAlign w:val="superscript"/>
         </w:rPr>
       </w:pPr>
       <w:r>
         <w:rPr>
+          <w:rFonts w:ascii="Arial" w:hAnsi="Arial" w:cs="Arial"/>
+          <w:sz w:val="24"/>
+          <w:szCs w:val="24"/>
           <w:u w:val="single"/>
         </w:rPr>
         <w:t>P-value = 1.034</w:t>
       </w:r>
       <w:r>
         <w:rPr>
+          <w:rFonts w:ascii="Arial" w:hAnsi="Arial" w:cs="Arial"/>
+          <w:sz w:val="24"/>
+          <w:szCs w:val="24"/>
           <w:u w:val="single"/>
           <w:vertAlign w:val="superscript"/>
         </w:rPr>
@@ -1145,163 +1692,326 @@
     </w:p>
     <w:p>
       <w:pPr>
+        <w:spacing w:line="480" w:lineRule="auto"/>
         <w:ind w:firstLine="720"/>
-      </w:pPr>
-      <w:r>
+        <w:rPr>
+          <w:rFonts w:ascii="Arial" w:hAnsi="Arial" w:cs="Arial"/>
+          <w:sz w:val="24"/>
+          <w:szCs w:val="24"/>
+        </w:rPr>
+      </w:pPr>
+      <w:r>
+        <w:rPr>
+          <w:rFonts w:ascii="Arial" w:hAnsi="Arial" w:cs="Arial"/>
+          <w:sz w:val="24"/>
+          <w:szCs w:val="24"/>
+        </w:rPr>
         <w:t xml:space="preserve">A p-value of less than 0.001 is tiny, offering very strong evidence against the null hypothesis at any </w:t>
       </w:r>
       <w:r>
+        <w:rPr>
+          <w:rFonts w:ascii="Arial" w:hAnsi="Arial" w:cs="Arial"/>
+          <w:sz w:val="24"/>
+          <w:szCs w:val="24"/>
+        </w:rPr>
         <w:t>meaningful</w:t>
       </w:r>
       <w:r>
+        <w:rPr>
+          <w:rFonts w:ascii="Arial" w:hAnsi="Arial" w:cs="Arial"/>
+          <w:sz w:val="24"/>
+          <w:szCs w:val="24"/>
+        </w:rPr>
         <w:t xml:space="preserve"> alpha level.</w:t>
       </w:r>
     </w:p>
     <w:p>
       <w:pPr>
-        <w:rPr>
+        <w:spacing w:line="480" w:lineRule="auto"/>
+        <w:rPr>
+          <w:rFonts w:ascii="Arial" w:hAnsi="Arial" w:cs="Arial"/>
           <w:b/>
-        </w:rPr>
-      </w:pPr>
-      <w:r>
-        <w:rPr>
+          <w:sz w:val="24"/>
+          <w:szCs w:val="24"/>
+        </w:rPr>
+      </w:pPr>
+    </w:p>
+    <w:p>
+      <w:pPr>
+        <w:spacing w:line="480" w:lineRule="auto"/>
+        <w:rPr>
+          <w:rFonts w:ascii="Arial" w:hAnsi="Arial" w:cs="Arial"/>
           <w:b/>
-        </w:rPr>
+          <w:sz w:val="24"/>
+          <w:szCs w:val="24"/>
+        </w:rPr>
+      </w:pPr>
+    </w:p>
+    <w:p>
+      <w:pPr>
+        <w:spacing w:line="480" w:lineRule="auto"/>
+        <w:rPr>
+          <w:rFonts w:ascii="Arial" w:hAnsi="Arial" w:cs="Arial"/>
+          <w:b/>
+          <w:sz w:val="24"/>
+          <w:szCs w:val="24"/>
+        </w:rPr>
+      </w:pPr>
+      <w:r>
+        <w:rPr>
+          <w:rFonts w:ascii="Arial" w:hAnsi="Arial" w:cs="Arial"/>
+          <w:b/>
+          <w:sz w:val="24"/>
+          <w:szCs w:val="24"/>
+        </w:rPr>
+        <w:lastRenderedPageBreak/>
         <w:t>Conclusion:</w:t>
       </w:r>
     </w:p>
     <w:p>
-      <w:r>
+      <w:pPr>
+        <w:spacing w:line="480" w:lineRule="auto"/>
+        <w:rPr>
+          <w:rFonts w:ascii="Arial" w:hAnsi="Arial" w:cs="Arial"/>
+          <w:sz w:val="24"/>
+          <w:szCs w:val="24"/>
+        </w:rPr>
+      </w:pPr>
+      <w:r>
+        <w:rPr>
+          <w:rFonts w:ascii="Arial" w:hAnsi="Arial" w:cs="Arial"/>
+          <w:sz w:val="24"/>
+          <w:szCs w:val="24"/>
+        </w:rPr>
         <w:tab/>
       </w:r>
       <w:r>
+        <w:rPr>
+          <w:rFonts w:ascii="Arial" w:hAnsi="Arial" w:cs="Arial"/>
+          <w:sz w:val="24"/>
+          <w:szCs w:val="24"/>
+        </w:rPr>
         <w:t>With a p-value of 1.034</w:t>
       </w:r>
       <w:r>
         <w:rPr>
+          <w:rFonts w:ascii="Arial" w:hAnsi="Arial" w:cs="Arial"/>
+          <w:sz w:val="24"/>
+          <w:szCs w:val="24"/>
           <w:vertAlign w:val="superscript"/>
         </w:rPr>
         <w:t>-5</w:t>
       </w:r>
       <w:r>
-        <w:t xml:space="preserve">, </w:t>
-      </w:r>
-      <w:r>
-        <w:t>t</w:t>
-      </w:r>
-      <w:r>
+        <w:rPr>
+          <w:rFonts w:ascii="Arial" w:hAnsi="Arial" w:cs="Arial"/>
+          <w:sz w:val="24"/>
+          <w:szCs w:val="24"/>
+        </w:rPr>
+        <w:t>, t</w:t>
+      </w:r>
+      <w:r>
+        <w:rPr>
+          <w:rFonts w:ascii="Arial" w:hAnsi="Arial" w:cs="Arial"/>
+          <w:sz w:val="24"/>
+          <w:szCs w:val="24"/>
+        </w:rPr>
         <w:t xml:space="preserve">here is strong evidence </w:t>
       </w:r>
       <w:r>
+        <w:rPr>
+          <w:rFonts w:ascii="Arial" w:hAnsi="Arial" w:cs="Arial"/>
+          <w:sz w:val="24"/>
+          <w:szCs w:val="24"/>
+        </w:rPr>
         <w:t xml:space="preserve">against the null hypothesis and therefore strong evidence for </w:t>
       </w:r>
       <w:r>
+        <w:rPr>
+          <w:rFonts w:ascii="Arial" w:hAnsi="Arial" w:cs="Arial"/>
+          <w:sz w:val="24"/>
+          <w:szCs w:val="24"/>
+        </w:rPr>
         <w:t>the</w:t>
       </w:r>
       <w:r>
+        <w:rPr>
+          <w:rFonts w:ascii="Arial" w:hAnsi="Arial" w:cs="Arial"/>
+          <w:sz w:val="24"/>
+          <w:szCs w:val="24"/>
+        </w:rPr>
         <w:t xml:space="preserve"> alternative hypothesis. This test shows the</w:t>
       </w:r>
       <w:r>
+        <w:rPr>
+          <w:rFonts w:ascii="Arial" w:hAnsi="Arial" w:cs="Arial"/>
+          <w:sz w:val="24"/>
+          <w:szCs w:val="24"/>
+        </w:rPr>
         <w:t xml:space="preserve"> mean weight of the Shoot Dry Mass of the two rice varieties </w:t>
       </w:r>
       <w:r>
-        <w:t xml:space="preserve">to </w:t>
-      </w:r>
-      <w:r>
-        <w:t>differ</w:t>
-      </w:r>
-      <w:r>
+        <w:rPr>
+          <w:rFonts w:ascii="Arial" w:hAnsi="Arial" w:cs="Arial"/>
+          <w:sz w:val="24"/>
+          <w:szCs w:val="24"/>
+        </w:rPr>
+        <w:t>is not the same</w:t>
+      </w:r>
+      <w:r>
+        <w:rPr>
+          <w:rFonts w:ascii="Arial" w:hAnsi="Arial" w:cs="Arial"/>
+          <w:sz w:val="24"/>
+          <w:szCs w:val="24"/>
+        </w:rPr>
         <w:t>.</w:t>
       </w:r>
     </w:p>
-    <w:p/>
+    <w:p>
+      <w:pPr>
+        <w:spacing w:line="480" w:lineRule="auto"/>
+        <w:rPr>
+          <w:rFonts w:ascii="Arial" w:hAnsi="Arial" w:cs="Arial"/>
+        </w:rPr>
+      </w:pPr>
+    </w:p>
     <w:p>
       <w:pPr>
         <w:pStyle w:val="Heading1"/>
-      </w:pPr>
-      <w:r>
-        <w:t xml:space="preserve">Question </w:t>
-      </w:r>
-      <w:r>
-        <w:t>e</w:t>
-      </w:r>
-      <w:r>
+        <w:spacing w:line="480" w:lineRule="auto"/>
+      </w:pPr>
+      <w:r>
+        <w:t>Question e)</w:t>
+      </w:r>
+      <w:r>
+        <w:t xml:space="preserve"> </w:t>
+      </w:r>
+      <w:r>
+        <w:rPr>
+          <w:sz w:val="28"/>
+          <w:szCs w:val="28"/>
+        </w:rPr>
+        <w:t>Interpret the relevant 95% confidence interval</w:t>
+      </w:r>
+    </w:p>
+    <w:p>
+      <w:pPr>
+        <w:spacing w:line="480" w:lineRule="auto"/>
+        <w:rPr>
+          <w:rFonts w:ascii="Arial" w:eastAsia="Times New Roman" w:hAnsi="Arial" w:cs="Arial"/>
+          <w:color w:val="000000"/>
+          <w:sz w:val="24"/>
+          <w:szCs w:val="24"/>
+        </w:rPr>
+      </w:pPr>
+      <w:r>
+        <w:rPr>
+          <w:rFonts w:ascii="Arial" w:eastAsia="Times New Roman" w:hAnsi="Arial" w:cs="Arial"/>
+          <w:color w:val="000000"/>
+          <w:sz w:val="24"/>
+          <w:szCs w:val="24"/>
+        </w:rPr>
+        <w:t>95 percent confidence interval: (</w:t>
+      </w:r>
+      <w:r>
+        <w:rPr>
+          <w:rFonts w:ascii="Arial" w:eastAsia="Times New Roman" w:hAnsi="Arial" w:cs="Arial"/>
+          <w:color w:val="000000"/>
+          <w:sz w:val="24"/>
+          <w:szCs w:val="24"/>
+        </w:rPr>
+        <w:t>2</w:t>
+      </w:r>
+      <w:r>
+        <w:rPr>
+          <w:rFonts w:ascii="Arial" w:eastAsia="Times New Roman" w:hAnsi="Arial" w:cs="Arial"/>
+          <w:color w:val="000000"/>
+          <w:sz w:val="24"/>
+          <w:szCs w:val="24"/>
+        </w:rPr>
+        <w:t>0.6, 50.4</w:t>
+      </w:r>
+      <w:r>
+        <w:rPr>
+          <w:rFonts w:ascii="Arial" w:eastAsia="Times New Roman" w:hAnsi="Arial" w:cs="Arial"/>
+          <w:color w:val="000000"/>
+          <w:sz w:val="24"/>
+          <w:szCs w:val="24"/>
+        </w:rPr>
         <w:t>)</w:t>
       </w:r>
     </w:p>
     <w:p>
       <w:pPr>
-        <w:rPr>
-          <w:rFonts w:ascii="Lucida Console" w:eastAsia="Times New Roman" w:hAnsi="Lucida Console" w:cs="Courier New"/>
-          <w:color w:val="000000"/>
-          <w:sz w:val="20"/>
-          <w:szCs w:val="20"/>
-        </w:rPr>
-      </w:pPr>
-      <w:r>
-        <w:rPr>
-          <w:rFonts w:ascii="Lucida Console" w:eastAsia="Times New Roman" w:hAnsi="Lucida Console" w:cs="Courier New"/>
-          <w:color w:val="000000"/>
-          <w:sz w:val="20"/>
-          <w:szCs w:val="20"/>
-        </w:rPr>
-        <w:t>95 percent confidence interval: (</w:t>
-      </w:r>
-      <w:r>
-        <w:rPr>
-          <w:rFonts w:ascii="Lucida Console" w:eastAsia="Times New Roman" w:hAnsi="Lucida Console" w:cs="Courier New"/>
-          <w:color w:val="000000"/>
-          <w:sz w:val="20"/>
-          <w:szCs w:val="20"/>
-        </w:rPr>
-        <w:t>2</w:t>
-      </w:r>
-      <w:r>
-        <w:rPr>
-          <w:rFonts w:ascii="Lucida Console" w:eastAsia="Times New Roman" w:hAnsi="Lucida Console" w:cs="Courier New"/>
-          <w:color w:val="000000"/>
-          <w:sz w:val="20"/>
-          <w:szCs w:val="20"/>
-        </w:rPr>
-        <w:t>0.6, 50.4</w:t>
-      </w:r>
-      <w:r>
-        <w:rPr>
-          <w:rFonts w:ascii="Lucida Console" w:eastAsia="Times New Roman" w:hAnsi="Lucida Console" w:cs="Courier New"/>
-          <w:color w:val="000000"/>
-          <w:sz w:val="20"/>
-          <w:szCs w:val="20"/>
-        </w:rPr>
-        <w:t>)</w:t>
-      </w:r>
-    </w:p>
-    <w:p>
-      <w:r>
-        <w:t xml:space="preserve">The above confidence interval shows that there is a 95% chance that the </w:t>
-      </w:r>
-      <w:r>
-        <w:t xml:space="preserve">true </w:t>
-      </w:r>
-      <w:r>
-        <w:t xml:space="preserve">difference in the means of the two rice </w:t>
-      </w:r>
-      <w:r>
-        <w:t>varieties</w:t>
-      </w:r>
-      <w:r>
-        <w:t xml:space="preserve"> Shoot Dry Mass</w:t>
-      </w:r>
-      <w:r>
-        <w:t xml:space="preserve"> lies somewhere between 20.6 and 50.4.</w:t>
-      </w:r>
-      <w:r>
-        <w:t xml:space="preserve"> By looking at the box plots in question a, this looks to be very reasonable.</w:t>
-      </w:r>
+        <w:spacing w:line="480" w:lineRule="auto"/>
+        <w:ind w:firstLine="720"/>
+        <w:rPr>
+          <w:rFonts w:ascii="Arial" w:hAnsi="Arial" w:cs="Arial"/>
+          <w:sz w:val="24"/>
+          <w:szCs w:val="24"/>
+        </w:rPr>
+      </w:pPr>
       <w:bookmarkStart w:id="0" w:name="_GoBack"/>
       <w:bookmarkEnd w:id="0"/>
+      <w:r>
+        <w:rPr>
+          <w:rFonts w:ascii="Arial" w:hAnsi="Arial" w:cs="Arial"/>
+          <w:sz w:val="24"/>
+          <w:szCs w:val="24"/>
+        </w:rPr>
+        <w:t xml:space="preserve">The above confidence interval shows that there is a 95% chance that the </w:t>
+      </w:r>
+      <w:r>
+        <w:rPr>
+          <w:rFonts w:ascii="Arial" w:hAnsi="Arial" w:cs="Arial"/>
+          <w:sz w:val="24"/>
+          <w:szCs w:val="24"/>
+        </w:rPr>
+        <w:t xml:space="preserve">true </w:t>
+      </w:r>
+      <w:r>
+        <w:rPr>
+          <w:rFonts w:ascii="Arial" w:hAnsi="Arial" w:cs="Arial"/>
+          <w:sz w:val="24"/>
+          <w:szCs w:val="24"/>
+        </w:rPr>
+        <w:t xml:space="preserve">difference in the means of the two rice </w:t>
+      </w:r>
+      <w:r>
+        <w:rPr>
+          <w:rFonts w:ascii="Arial" w:hAnsi="Arial" w:cs="Arial"/>
+          <w:sz w:val="24"/>
+          <w:szCs w:val="24"/>
+        </w:rPr>
+        <w:t>varieties</w:t>
+      </w:r>
+      <w:r>
+        <w:rPr>
+          <w:rFonts w:ascii="Arial" w:hAnsi="Arial" w:cs="Arial"/>
+          <w:sz w:val="24"/>
+          <w:szCs w:val="24"/>
+        </w:rPr>
+        <w:t xml:space="preserve"> Shoot Dry Mass</w:t>
+      </w:r>
+      <w:r>
+        <w:rPr>
+          <w:rFonts w:ascii="Arial" w:hAnsi="Arial" w:cs="Arial"/>
+          <w:sz w:val="24"/>
+          <w:szCs w:val="24"/>
+        </w:rPr>
+        <w:t xml:space="preserve"> lies somewhere between 20.6 and 50.4.</w:t>
+      </w:r>
+      <w:r>
+        <w:rPr>
+          <w:rFonts w:ascii="Arial" w:hAnsi="Arial" w:cs="Arial"/>
+          <w:sz w:val="24"/>
+          <w:szCs w:val="24"/>
+        </w:rPr>
+        <w:t xml:space="preserve"> By looking at the box plots in question a, this looks to be very reasonable.</w:t>
+      </w:r>
     </w:p>
     <w:sectPr>
-      <w:headerReference w:type="default" r:id="rId11"/>
+      <w:headerReference w:type="default" r:id="rId14"/>
       <w:pgSz w:w="12240" w:h="15840"/>
       <w:pgMar w:top="1440" w:right="1440" w:bottom="1440" w:left="1440" w:header="720" w:footer="720" w:gutter="0"/>
       <w:cols w:space="720"/>
@@ -1366,32 +2076,59 @@
   <w:p>
     <w:pPr>
       <w:pStyle w:val="Header"/>
+      <w:rPr>
+        <w:rFonts w:ascii="Arial" w:hAnsi="Arial" w:cs="Arial"/>
+      </w:rPr>
     </w:pPr>
     <w:r>
+      <w:rPr>
+        <w:rFonts w:ascii="Arial" w:hAnsi="Arial" w:cs="Arial"/>
+      </w:rPr>
       <w:t>Andrew Downie</w:t>
     </w:r>
     <w:r>
+      <w:rPr>
+        <w:rFonts w:ascii="Arial" w:hAnsi="Arial" w:cs="Arial"/>
+      </w:rPr>
       <w:tab/>
     </w:r>
     <w:r>
+      <w:rPr>
+        <w:rFonts w:ascii="Arial" w:hAnsi="Arial" w:cs="Arial"/>
+      </w:rPr>
       <w:tab/>
       <w:t>STAT*2040</w:t>
     </w:r>
     <w:r>
+      <w:rPr>
+        <w:rFonts w:ascii="Arial" w:hAnsi="Arial" w:cs="Arial"/>
+      </w:rPr>
       <w:t>*DE</w:t>
     </w:r>
   </w:p>
   <w:p>
     <w:pPr>
       <w:pStyle w:val="Header"/>
+      <w:rPr>
+        <w:rFonts w:ascii="Arial" w:hAnsi="Arial" w:cs="Arial"/>
+      </w:rPr>
     </w:pPr>
     <w:r>
+      <w:rPr>
+        <w:rFonts w:ascii="Arial" w:hAnsi="Arial" w:cs="Arial"/>
+      </w:rPr>
       <w:t>0786342</w:t>
     </w:r>
     <w:r>
+      <w:rPr>
+        <w:rFonts w:ascii="Arial" w:hAnsi="Arial" w:cs="Arial"/>
+      </w:rPr>
       <w:tab/>
     </w:r>
     <w:r>
+      <w:rPr>
+        <w:rFonts w:ascii="Arial" w:hAnsi="Arial" w:cs="Arial"/>
+      </w:rPr>
       <w:tab/>
       <w:t>Major Assignment</w:t>
     </w:r>
@@ -2121,6 +2858,41 @@
       <w:color w:val="808080"/>
     </w:rPr>
   </w:style>
+  <w:style w:type="character" w:styleId="Hyperlink">
+    <w:name w:val="Hyperlink"/>
+    <w:basedOn w:val="DefaultParagraphFont"/>
+    <w:uiPriority w:val="99"/>
+    <w:unhideWhenUsed/>
+    <w:rsid w:val="002F671C"/>
+    <w:rPr>
+      <w:color w:val="0563C1" w:themeColor="hyperlink"/>
+      <w:u w:val="single"/>
+    </w:rPr>
+  </w:style>
+  <w:style w:type="character" w:styleId="UnresolvedMention">
+    <w:name w:val="Unresolved Mention"/>
+    <w:basedOn w:val="DefaultParagraphFont"/>
+    <w:uiPriority w:val="99"/>
+    <w:semiHidden/>
+    <w:unhideWhenUsed/>
+    <w:rsid w:val="002F671C"/>
+    <w:rPr>
+      <w:color w:val="808080"/>
+      <w:shd w:val="clear" w:color="auto" w:fill="E6E6E6"/>
+    </w:rPr>
+  </w:style>
+  <w:style w:type="character" w:styleId="FollowedHyperlink">
+    <w:name w:val="FollowedHyperlink"/>
+    <w:basedOn w:val="DefaultParagraphFont"/>
+    <w:uiPriority w:val="99"/>
+    <w:semiHidden/>
+    <w:unhideWhenUsed/>
+    <w:rsid w:val="002F671C"/>
+    <w:rPr>
+      <w:color w:val="954F72" w:themeColor="followedHyperlink"/>
+      <w:u w:val="single"/>
+    </w:rPr>
+  </w:style>
 </w:styles>
 </file>
 
@@ -2424,7 +3196,7 @@
 </file>
 
 <file path=customXml/itemProps1.xml><?xml version="1.0" encoding="utf-8"?>
-<ds:datastoreItem xmlns:ds="http://schemas.openxmlformats.org/officeDocument/2006/customXml" ds:itemID="{5734CAF6-6F92-42C5-B9C9-510B6F0F1A22}">
+<ds:datastoreItem xmlns:ds="http://schemas.openxmlformats.org/officeDocument/2006/customXml" ds:itemID="{6A0FFEF2-B60C-460A-AC31-E29A623A7E54}">
   <ds:schemaRefs>
     <ds:schemaRef ds:uri="http://schemas.openxmlformats.org/officeDocument/2006/bibliography"/>
   </ds:schemaRefs>

</xml_diff>